<commit_message>
a lot of radical changes to only w 4 and 6
</commit_message>
<xml_diff>
--- a/text/Effects of increasing retirement age on mental health of older workers in the context of working conditions.docx
+++ b/text/Effects of increasing retirement age on mental health of older workers in the context of working conditions.docx
@@ -6539,6 +6539,16 @@
               </w:rPr>
               <w:t>Czech Republic</w:t>
             </w:r>
+            <w:r>
+              <w:rPr>
+                <w:b/>
+                <w:bCs/>
+                <w:sz w:val="20"/>
+                <w:szCs w:val="18"/>
+                <w:lang w:val="en-US"/>
+              </w:rPr>
+              <w:t>*</w:t>
+            </w:r>
           </w:p>
         </w:tc>
         <w:tc>
@@ -7373,6 +7383,16 @@
               </w:rPr>
               <w:t>Estonia</w:t>
             </w:r>
+            <w:r>
+              <w:rPr>
+                <w:b/>
+                <w:bCs/>
+                <w:sz w:val="20"/>
+                <w:szCs w:val="18"/>
+                <w:lang w:val="en-US"/>
+              </w:rPr>
+              <w:t>*</w:t>
+            </w:r>
           </w:p>
         </w:tc>
         <w:tc>
@@ -7538,6 +7558,16 @@
               </w:rPr>
               <w:t>France</w:t>
             </w:r>
+            <w:r>
+              <w:rPr>
+                <w:b/>
+                <w:bCs/>
+                <w:sz w:val="20"/>
+                <w:szCs w:val="18"/>
+                <w:lang w:val="en-US"/>
+              </w:rPr>
+              <w:t>*</w:t>
+            </w:r>
           </w:p>
         </w:tc>
         <w:tc>
@@ -8005,6 +8035,16 @@
               </w:rPr>
               <w:t>Italy</w:t>
             </w:r>
+            <w:r>
+              <w:rPr>
+                <w:b/>
+                <w:bCs/>
+                <w:sz w:val="20"/>
+                <w:szCs w:val="18"/>
+                <w:lang w:val="en-US"/>
+              </w:rPr>
+              <w:t>*</w:t>
+            </w:r>
           </w:p>
         </w:tc>
         <w:tc>
@@ -8314,6 +8354,16 @@
               </w:rPr>
               <w:t>Slovenia</w:t>
             </w:r>
+            <w:r>
+              <w:rPr>
+                <w:b/>
+                <w:bCs/>
+                <w:sz w:val="20"/>
+                <w:szCs w:val="18"/>
+                <w:lang w:val="en-US"/>
+              </w:rPr>
+              <w:t>*</w:t>
+            </w:r>
           </w:p>
         </w:tc>
         <w:tc>
@@ -8490,6 +8540,16 @@
                 <w:lang w:val="en-US"/>
               </w:rPr>
               <w:t>Spain</w:t>
+            </w:r>
+            <w:r>
+              <w:rPr>
+                <w:b/>
+                <w:bCs/>
+                <w:sz w:val="20"/>
+                <w:szCs w:val="18"/>
+                <w:lang w:val="en-US"/>
+              </w:rPr>
+              <w:t>*</w:t>
             </w:r>
           </w:p>
         </w:tc>
@@ -8909,11 +8969,51 @@
     <w:p>
       <w:pPr>
         <w:rPr>
-          <w:b/>
-          <w:bCs/>
+          <w:sz w:val="20"/>
+          <w:szCs w:val="18"/>
           <w:lang w:val="en-US"/>
         </w:rPr>
       </w:pPr>
+      <w:r>
+        <w:rPr>
+          <w:sz w:val="20"/>
+          <w:szCs w:val="18"/>
+          <w:lang w:val="en-US"/>
+        </w:rPr>
+        <w:t>*</w:t>
+      </w:r>
+      <w:r>
+        <w:rPr>
+          <w:sz w:val="20"/>
+          <w:szCs w:val="18"/>
+          <w:lang w:val="en-US"/>
+        </w:rPr>
+        <w:t>R</w:t>
+      </w:r>
+      <w:r>
+        <w:rPr>
+          <w:sz w:val="20"/>
+          <w:szCs w:val="18"/>
+          <w:lang w:val="en-US"/>
+        </w:rPr>
+        <w:t xml:space="preserve">ules </w:t>
+      </w:r>
+      <w:r>
+        <w:rPr>
+          <w:sz w:val="20"/>
+          <w:szCs w:val="18"/>
+          <w:lang w:val="en-US"/>
+        </w:rPr>
+        <w:t xml:space="preserve">changed </w:t>
+      </w:r>
+      <w:r>
+        <w:rPr>
+          <w:sz w:val="20"/>
+          <w:szCs w:val="18"/>
+          <w:lang w:val="en-US"/>
+        </w:rPr>
+        <w:t>between 2011 and 2015</w:t>
+      </w:r>
     </w:p>
     <w:p>
       <w:pPr>
@@ -12693,8 +12793,124 @@
       </w:rPr>
     </w:lvl>
   </w:abstractNum>
+  <w:abstractNum w:abstractNumId="1" w15:restartNumberingAfterBreak="0">
+    <w:nsid w:val="261D532F"/>
+    <w:multiLevelType w:val="hybridMultilevel"/>
+    <w:tmpl w:val="443ADD12"/>
+    <w:lvl w:ilvl="0" w:tplc="DEFC1796">
+      <w:start w:val="65"/>
+      <w:numFmt w:val="bullet"/>
+      <w:lvlText w:val=""/>
+      <w:lvlJc w:val="left"/>
+      <w:pPr>
+        <w:ind w:left="720" w:hanging="360"/>
+      </w:pPr>
+      <w:rPr>
+        <w:rFonts w:ascii="Symbol" w:eastAsiaTheme="minorHAnsi" w:hAnsi="Symbol" w:cstheme="minorBidi" w:hint="default"/>
+      </w:rPr>
+    </w:lvl>
+    <w:lvl w:ilvl="1" w:tplc="040C0003" w:tentative="1">
+      <w:start w:val="1"/>
+      <w:numFmt w:val="bullet"/>
+      <w:lvlText w:val="o"/>
+      <w:lvlJc w:val="left"/>
+      <w:pPr>
+        <w:ind w:left="1440" w:hanging="360"/>
+      </w:pPr>
+      <w:rPr>
+        <w:rFonts w:ascii="Courier New" w:hAnsi="Courier New" w:cs="Courier New" w:hint="default"/>
+      </w:rPr>
+    </w:lvl>
+    <w:lvl w:ilvl="2" w:tplc="040C0005" w:tentative="1">
+      <w:start w:val="1"/>
+      <w:numFmt w:val="bullet"/>
+      <w:lvlText w:val=""/>
+      <w:lvlJc w:val="left"/>
+      <w:pPr>
+        <w:ind w:left="2160" w:hanging="360"/>
+      </w:pPr>
+      <w:rPr>
+        <w:rFonts w:ascii="Wingdings" w:hAnsi="Wingdings" w:hint="default"/>
+      </w:rPr>
+    </w:lvl>
+    <w:lvl w:ilvl="3" w:tplc="040C0001" w:tentative="1">
+      <w:start w:val="1"/>
+      <w:numFmt w:val="bullet"/>
+      <w:lvlText w:val=""/>
+      <w:lvlJc w:val="left"/>
+      <w:pPr>
+        <w:ind w:left="2880" w:hanging="360"/>
+      </w:pPr>
+      <w:rPr>
+        <w:rFonts w:ascii="Symbol" w:hAnsi="Symbol" w:hint="default"/>
+      </w:rPr>
+    </w:lvl>
+    <w:lvl w:ilvl="4" w:tplc="040C0003" w:tentative="1">
+      <w:start w:val="1"/>
+      <w:numFmt w:val="bullet"/>
+      <w:lvlText w:val="o"/>
+      <w:lvlJc w:val="left"/>
+      <w:pPr>
+        <w:ind w:left="3600" w:hanging="360"/>
+      </w:pPr>
+      <w:rPr>
+        <w:rFonts w:ascii="Courier New" w:hAnsi="Courier New" w:cs="Courier New" w:hint="default"/>
+      </w:rPr>
+    </w:lvl>
+    <w:lvl w:ilvl="5" w:tplc="040C0005" w:tentative="1">
+      <w:start w:val="1"/>
+      <w:numFmt w:val="bullet"/>
+      <w:lvlText w:val=""/>
+      <w:lvlJc w:val="left"/>
+      <w:pPr>
+        <w:ind w:left="4320" w:hanging="360"/>
+      </w:pPr>
+      <w:rPr>
+        <w:rFonts w:ascii="Wingdings" w:hAnsi="Wingdings" w:hint="default"/>
+      </w:rPr>
+    </w:lvl>
+    <w:lvl w:ilvl="6" w:tplc="040C0001" w:tentative="1">
+      <w:start w:val="1"/>
+      <w:numFmt w:val="bullet"/>
+      <w:lvlText w:val=""/>
+      <w:lvlJc w:val="left"/>
+      <w:pPr>
+        <w:ind w:left="5040" w:hanging="360"/>
+      </w:pPr>
+      <w:rPr>
+        <w:rFonts w:ascii="Symbol" w:hAnsi="Symbol" w:hint="default"/>
+      </w:rPr>
+    </w:lvl>
+    <w:lvl w:ilvl="7" w:tplc="040C0003" w:tentative="1">
+      <w:start w:val="1"/>
+      <w:numFmt w:val="bullet"/>
+      <w:lvlText w:val="o"/>
+      <w:lvlJc w:val="left"/>
+      <w:pPr>
+        <w:ind w:left="5760" w:hanging="360"/>
+      </w:pPr>
+      <w:rPr>
+        <w:rFonts w:ascii="Courier New" w:hAnsi="Courier New" w:cs="Courier New" w:hint="default"/>
+      </w:rPr>
+    </w:lvl>
+    <w:lvl w:ilvl="8" w:tplc="040C0005" w:tentative="1">
+      <w:start w:val="1"/>
+      <w:numFmt w:val="bullet"/>
+      <w:lvlText w:val=""/>
+      <w:lvlJc w:val="left"/>
+      <w:pPr>
+        <w:ind w:left="6480" w:hanging="360"/>
+      </w:pPr>
+      <w:rPr>
+        <w:rFonts w:ascii="Wingdings" w:hAnsi="Wingdings" w:hint="default"/>
+      </w:rPr>
+    </w:lvl>
+  </w:abstractNum>
   <w:num w:numId="1" w16cid:durableId="2133555098">
     <w:abstractNumId w:val="0"/>
+  </w:num>
+  <w:num w:numId="2" w16cid:durableId="1314918123">
+    <w:abstractNumId w:val="1"/>
   </w:num>
 </w:numbering>
 </file>
@@ -13536,7 +13752,7 @@
 </file>
 
 <file path=customXml/itemProps1.xml><?xml version="1.0" encoding="utf-8"?>
-<ds:datastoreItem xmlns:ds="http://schemas.openxmlformats.org/officeDocument/2006/customXml" ds:itemID="{4DDB17A8-8245-D542-867D-1588203F4DA0}">
+<ds:datastoreItem xmlns:ds="http://schemas.openxmlformats.org/officeDocument/2006/customXml" ds:itemID="{3A82D974-CE66-2046-909C-EFC68E477015}">
   <ds:schemaRefs>
     <ds:schemaRef ds:uri="http://schemas.openxmlformats.org/officeDocument/2006/bibliography"/>
   </ds:schemaRefs>

</xml_diff>